<commit_message>
Edit format + Revisi Aji
</commit_message>
<xml_diff>
--- a/Review Paper Brain Computer Interface.docx
+++ b/Review Paper Brain Computer Interface.docx
@@ -683,7 +683,6 @@
         <w:t xml:space="preserve"> </w:t>
       </w:r>
       <w:proofErr w:type="spellStart"/>
-      <w:proofErr w:type="gramStart"/>
       <w:r>
         <w:rPr>
           <w:rFonts w:ascii="Times New Roman" w:hAnsi="Times New Roman" w:cs="Times New Roman"/>
@@ -695,17 +694,6 @@
         <w:t>pencaharian</w:t>
       </w:r>
       <w:proofErr w:type="spellEnd"/>
-      <w:r>
-        <w:rPr>
-          <w:rFonts w:ascii="Times New Roman" w:hAnsi="Times New Roman" w:cs="Times New Roman"/>
-          <w:b/>
-          <w:bCs/>
-          <w:sz w:val="24"/>
-          <w:szCs w:val="24"/>
-        </w:rPr>
-        <w:t xml:space="preserve"> :</w:t>
-      </w:r>
-      <w:proofErr w:type="gramEnd"/>
     </w:p>
     <w:tbl>
       <w:tblPr>
@@ -715,42 +703,16 @@
         <w:tblLook w:val="04A0" w:firstRow="1" w:lastRow="0" w:firstColumn="1" w:lastColumn="0" w:noHBand="0" w:noVBand="1"/>
       </w:tblPr>
       <w:tblGrid>
-        <w:gridCol w:w="2891"/>
-        <w:gridCol w:w="2879"/>
-        <w:gridCol w:w="2897"/>
+        <w:gridCol w:w="2196"/>
+        <w:gridCol w:w="1986"/>
+        <w:gridCol w:w="2545"/>
+        <w:gridCol w:w="1940"/>
       </w:tblGrid>
       <w:tr>
         <w:tc>
           <w:tcPr>
-            <w:tcW w:w="2891" w:type="dxa"/>
-          </w:tcPr>
-          <w:p>
-            <w:pPr>
-              <w:spacing w:line="276" w:lineRule="auto"/>
-              <w:jc w:val="center"/>
-              <w:rPr>
-                <w:rFonts w:ascii="Times New Roman" w:hAnsi="Times New Roman" w:cs="Times New Roman"/>
-                <w:b/>
-                <w:bCs/>
-                <w:sz w:val="24"/>
-                <w:szCs w:val="24"/>
-              </w:rPr>
-            </w:pPr>
-            <w:r>
-              <w:rPr>
-                <w:rFonts w:ascii="Times New Roman" w:hAnsi="Times New Roman" w:cs="Times New Roman"/>
-                <w:b/>
-                <w:bCs/>
-                <w:sz w:val="24"/>
-                <w:szCs w:val="24"/>
-              </w:rPr>
-              <w:t>Keyword</w:t>
-            </w:r>
-          </w:p>
-        </w:tc>
-        <w:tc>
-          <w:tcPr>
-            <w:tcW w:w="2879" w:type="dxa"/>
+            <w:tcW w:w="2196" w:type="dxa"/>
+            <w:vAlign w:val="center"/>
           </w:tcPr>
           <w:p>
             <w:pPr>
@@ -780,7 +742,100 @@
         </w:tc>
         <w:tc>
           <w:tcPr>
-            <w:tcW w:w="2897" w:type="dxa"/>
+            <w:tcW w:w="1986" w:type="dxa"/>
+            <w:vAlign w:val="center"/>
+          </w:tcPr>
+          <w:p>
+            <w:pPr>
+              <w:spacing w:line="276" w:lineRule="auto"/>
+              <w:jc w:val="center"/>
+              <w:rPr>
+                <w:rFonts w:ascii="Times New Roman" w:hAnsi="Times New Roman" w:cs="Times New Roman"/>
+                <w:b/>
+                <w:bCs/>
+                <w:sz w:val="24"/>
+                <w:szCs w:val="24"/>
+              </w:rPr>
+            </w:pPr>
+            <w:r>
+              <w:rPr>
+                <w:rFonts w:ascii="Times New Roman" w:hAnsi="Times New Roman" w:cs="Times New Roman"/>
+                <w:b/>
+                <w:bCs/>
+                <w:sz w:val="24"/>
+                <w:szCs w:val="24"/>
+              </w:rPr>
+              <w:t>Keyword</w:t>
+            </w:r>
+          </w:p>
+        </w:tc>
+        <w:tc>
+          <w:tcPr>
+            <w:tcW w:w="2545" w:type="dxa"/>
+            <w:vAlign w:val="center"/>
+          </w:tcPr>
+          <w:p>
+            <w:pPr>
+              <w:spacing w:line="276" w:lineRule="auto"/>
+              <w:jc w:val="center"/>
+              <w:rPr>
+                <w:rFonts w:ascii="Times New Roman" w:hAnsi="Times New Roman" w:cs="Times New Roman"/>
+                <w:b/>
+                <w:bCs/>
+                <w:sz w:val="24"/>
+                <w:szCs w:val="24"/>
+              </w:rPr>
+            </w:pPr>
+            <w:r>
+              <w:rPr>
+                <w:rFonts w:ascii="Times New Roman" w:hAnsi="Times New Roman" w:cs="Times New Roman"/>
+                <w:b/>
+                <w:bCs/>
+                <w:sz w:val="24"/>
+                <w:szCs w:val="24"/>
+              </w:rPr>
+              <w:t xml:space="preserve">Hasil </w:t>
+            </w:r>
+            <w:proofErr w:type="spellStart"/>
+            <w:r>
+              <w:rPr>
+                <w:rFonts w:ascii="Times New Roman" w:hAnsi="Times New Roman" w:cs="Times New Roman"/>
+                <w:b/>
+                <w:bCs/>
+                <w:sz w:val="24"/>
+                <w:szCs w:val="24"/>
+              </w:rPr>
+              <w:t>Semua</w:t>
+            </w:r>
+            <w:proofErr w:type="spellEnd"/>
+            <w:r>
+              <w:rPr>
+                <w:rFonts w:ascii="Times New Roman" w:hAnsi="Times New Roman" w:cs="Times New Roman"/>
+                <w:b/>
+                <w:bCs/>
+                <w:sz w:val="24"/>
+                <w:szCs w:val="24"/>
+              </w:rPr>
+              <w:t xml:space="preserve"> </w:t>
+            </w:r>
+            <w:proofErr w:type="spellStart"/>
+            <w:r>
+              <w:rPr>
+                <w:rFonts w:ascii="Times New Roman" w:hAnsi="Times New Roman" w:cs="Times New Roman"/>
+                <w:b/>
+                <w:bCs/>
+                <w:sz w:val="24"/>
+                <w:szCs w:val="24"/>
+              </w:rPr>
+              <w:t>Pencarian</w:t>
+            </w:r>
+            <w:proofErr w:type="spellEnd"/>
+          </w:p>
+        </w:tc>
+        <w:tc>
+          <w:tcPr>
+            <w:tcW w:w="1940" w:type="dxa"/>
+            <w:vAlign w:val="center"/>
           </w:tcPr>
           <w:p>
             <w:pPr>
@@ -816,39 +871,36 @@
               <w:t>Pencarian</w:t>
             </w:r>
             <w:proofErr w:type="spellEnd"/>
+            <w:r>
+              <w:rPr>
+                <w:rFonts w:ascii="Times New Roman" w:hAnsi="Times New Roman" w:cs="Times New Roman"/>
+                <w:b/>
+                <w:bCs/>
+                <w:sz w:val="24"/>
+                <w:szCs w:val="24"/>
+              </w:rPr>
+              <w:t xml:space="preserve"> </w:t>
+            </w:r>
+            <w:proofErr w:type="spellStart"/>
+            <w:r>
+              <w:rPr>
+                <w:rFonts w:ascii="Times New Roman" w:hAnsi="Times New Roman" w:cs="Times New Roman"/>
+                <w:b/>
+                <w:bCs/>
+                <w:sz w:val="24"/>
+                <w:szCs w:val="24"/>
+              </w:rPr>
+              <w:t>Jurnal</w:t>
+            </w:r>
+            <w:proofErr w:type="spellEnd"/>
           </w:p>
         </w:tc>
       </w:tr>
       <w:tr>
         <w:tc>
           <w:tcPr>
-            <w:tcW w:w="2891" w:type="dxa"/>
-            <w:vMerge w:val="restart"/>
+            <w:tcW w:w="2196" w:type="dxa"/>
             <w:vAlign w:val="center"/>
-          </w:tcPr>
-          <w:p>
-            <w:pPr>
-              <w:spacing w:line="276" w:lineRule="auto"/>
-              <w:jc w:val="center"/>
-              <w:rPr>
-                <w:rFonts w:ascii="Times New Roman" w:hAnsi="Times New Roman" w:cs="Times New Roman"/>
-                <w:sz w:val="24"/>
-                <w:szCs w:val="24"/>
-              </w:rPr>
-            </w:pPr>
-            <w:r>
-              <w:rPr>
-                <w:rFonts w:ascii="Times New Roman" w:hAnsi="Times New Roman" w:cs="Times New Roman"/>
-                <w:sz w:val="24"/>
-                <w:szCs w:val="24"/>
-              </w:rPr>
-              <w:t>Brain Computer Interface</w:t>
-            </w:r>
-          </w:p>
-        </w:tc>
-        <w:tc>
-          <w:tcPr>
-            <w:tcW w:w="2879" w:type="dxa"/>
           </w:tcPr>
           <w:p>
             <w:pPr>
@@ -871,7 +923,32 @@
         </w:tc>
         <w:tc>
           <w:tcPr>
-            <w:tcW w:w="2897" w:type="dxa"/>
+            <w:tcW w:w="1986" w:type="dxa"/>
+            <w:vAlign w:val="center"/>
+          </w:tcPr>
+          <w:p>
+            <w:pPr>
+              <w:spacing w:line="276" w:lineRule="auto"/>
+              <w:rPr>
+                <w:rFonts w:ascii="Times New Roman" w:hAnsi="Times New Roman" w:cs="Times New Roman"/>
+                <w:sz w:val="24"/>
+                <w:szCs w:val="24"/>
+              </w:rPr>
+            </w:pPr>
+            <w:r>
+              <w:rPr>
+                <w:rFonts w:ascii="Times New Roman" w:hAnsi="Times New Roman" w:cs="Times New Roman"/>
+                <w:sz w:val="24"/>
+                <w:szCs w:val="24"/>
+              </w:rPr>
+              <w:t>Brain Computer Interface</w:t>
+            </w:r>
+          </w:p>
+        </w:tc>
+        <w:tc>
+          <w:tcPr>
+            <w:tcW w:w="2545" w:type="dxa"/>
+            <w:vAlign w:val="center"/>
           </w:tcPr>
           <w:p>
             <w:pPr>
@@ -893,16 +970,15 @@
             </w:r>
           </w:p>
         </w:tc>
-      </w:tr>
-      <w:tr>
         <w:tc>
           <w:tcPr>
-            <w:tcW w:w="2891" w:type="dxa"/>
-            <w:vMerge/>
+            <w:tcW w:w="1940" w:type="dxa"/>
+            <w:vAlign w:val="center"/>
           </w:tcPr>
           <w:p>
             <w:pPr>
               <w:spacing w:line="276" w:lineRule="auto"/>
+              <w:jc w:val="center"/>
               <w:rPr>
                 <w:rFonts w:ascii="Times New Roman" w:hAnsi="Times New Roman" w:cs="Times New Roman"/>
                 <w:sz w:val="24"/>
@@ -911,9 +987,12 @@
             </w:pPr>
           </w:p>
         </w:tc>
+      </w:tr>
+      <w:tr>
         <w:tc>
           <w:tcPr>
-            <w:tcW w:w="2879" w:type="dxa"/>
+            <w:tcW w:w="2196" w:type="dxa"/>
+            <w:vAlign w:val="center"/>
           </w:tcPr>
           <w:p>
             <w:pPr>
@@ -936,7 +1015,32 @@
         </w:tc>
         <w:tc>
           <w:tcPr>
-            <w:tcW w:w="2897" w:type="dxa"/>
+            <w:tcW w:w="1986" w:type="dxa"/>
+            <w:vAlign w:val="center"/>
+          </w:tcPr>
+          <w:p>
+            <w:pPr>
+              <w:spacing w:line="276" w:lineRule="auto"/>
+              <w:rPr>
+                <w:rFonts w:ascii="Times New Roman" w:hAnsi="Times New Roman" w:cs="Times New Roman"/>
+                <w:sz w:val="24"/>
+                <w:szCs w:val="24"/>
+              </w:rPr>
+            </w:pPr>
+            <w:r>
+              <w:rPr>
+                <w:rFonts w:ascii="Times New Roman" w:hAnsi="Times New Roman" w:cs="Times New Roman"/>
+                <w:sz w:val="24"/>
+                <w:szCs w:val="24"/>
+              </w:rPr>
+              <w:t>Brain Computer Interface</w:t>
+            </w:r>
+          </w:p>
+        </w:tc>
+        <w:tc>
+          <w:tcPr>
+            <w:tcW w:w="2545" w:type="dxa"/>
+            <w:vAlign w:val="center"/>
           </w:tcPr>
           <w:p>
             <w:pPr>
@@ -958,16 +1062,15 @@
             </w:r>
           </w:p>
         </w:tc>
-      </w:tr>
-      <w:tr>
         <w:tc>
           <w:tcPr>
-            <w:tcW w:w="2891" w:type="dxa"/>
-            <w:vMerge/>
+            <w:tcW w:w="1940" w:type="dxa"/>
+            <w:vAlign w:val="center"/>
           </w:tcPr>
           <w:p>
             <w:pPr>
               <w:spacing w:line="276" w:lineRule="auto"/>
+              <w:jc w:val="center"/>
               <w:rPr>
                 <w:rFonts w:ascii="Times New Roman" w:hAnsi="Times New Roman" w:cs="Times New Roman"/>
                 <w:sz w:val="24"/>
@@ -976,9 +1079,12 @@
             </w:pPr>
           </w:p>
         </w:tc>
+      </w:tr>
+      <w:tr>
         <w:tc>
           <w:tcPr>
-            <w:tcW w:w="2879" w:type="dxa"/>
+            <w:tcW w:w="2196" w:type="dxa"/>
+            <w:vAlign w:val="center"/>
           </w:tcPr>
           <w:p>
             <w:pPr>
@@ -1001,7 +1107,32 @@
         </w:tc>
         <w:tc>
           <w:tcPr>
-            <w:tcW w:w="2897" w:type="dxa"/>
+            <w:tcW w:w="1986" w:type="dxa"/>
+            <w:vAlign w:val="center"/>
+          </w:tcPr>
+          <w:p>
+            <w:pPr>
+              <w:spacing w:line="276" w:lineRule="auto"/>
+              <w:rPr>
+                <w:rFonts w:ascii="Times New Roman" w:hAnsi="Times New Roman" w:cs="Times New Roman"/>
+                <w:sz w:val="24"/>
+                <w:szCs w:val="24"/>
+              </w:rPr>
+            </w:pPr>
+            <w:r>
+              <w:rPr>
+                <w:rFonts w:ascii="Times New Roman" w:hAnsi="Times New Roman" w:cs="Times New Roman"/>
+                <w:sz w:val="24"/>
+                <w:szCs w:val="24"/>
+              </w:rPr>
+              <w:t>Brain Computer Interface</w:t>
+            </w:r>
+          </w:p>
+        </w:tc>
+        <w:tc>
+          <w:tcPr>
+            <w:tcW w:w="2545" w:type="dxa"/>
+            <w:vAlign w:val="center"/>
           </w:tcPr>
           <w:p>
             <w:pPr>
@@ -1023,6 +1154,23 @@
             </w:r>
           </w:p>
         </w:tc>
+        <w:tc>
+          <w:tcPr>
+            <w:tcW w:w="1940" w:type="dxa"/>
+            <w:vAlign w:val="center"/>
+          </w:tcPr>
+          <w:p>
+            <w:pPr>
+              <w:spacing w:line="276" w:lineRule="auto"/>
+              <w:jc w:val="center"/>
+              <w:rPr>
+                <w:rFonts w:ascii="Times New Roman" w:hAnsi="Times New Roman" w:cs="Times New Roman"/>
+                <w:sz w:val="24"/>
+                <w:szCs w:val="24"/>
+              </w:rPr>
+            </w:pPr>
+          </w:p>
+        </w:tc>
       </w:tr>
     </w:tbl>
     <w:p>
@@ -1145,20 +1293,21 @@
     <w:tbl>
       <w:tblPr>
         <w:tblStyle w:val="TableGrid"/>
-        <w:tblW w:w="8647" w:type="dxa"/>
+        <w:tblW w:w="8737" w:type="dxa"/>
         <w:tblInd w:w="279" w:type="dxa"/>
         <w:tblLook w:val="04A0" w:firstRow="1" w:lastRow="0" w:firstColumn="1" w:lastColumn="0" w:noHBand="0" w:noVBand="1"/>
       </w:tblPr>
       <w:tblGrid>
-        <w:gridCol w:w="1975"/>
-        <w:gridCol w:w="2254"/>
-        <w:gridCol w:w="2254"/>
-        <w:gridCol w:w="2164"/>
+        <w:gridCol w:w="1586"/>
+        <w:gridCol w:w="2525"/>
+        <w:gridCol w:w="1417"/>
+        <w:gridCol w:w="1559"/>
+        <w:gridCol w:w="1650"/>
       </w:tblGrid>
       <w:tr>
         <w:tc>
           <w:tcPr>
-            <w:tcW w:w="1975" w:type="dxa"/>
+            <w:tcW w:w="1586" w:type="dxa"/>
           </w:tcPr>
           <w:p>
             <w:pPr>
@@ -1180,79 +1329,13 @@
                 <w:sz w:val="24"/>
                 <w:szCs w:val="24"/>
               </w:rPr>
-              <w:t>Database (</w:t>
-            </w:r>
-            <w:proofErr w:type="spellStart"/>
-            <w:r>
-              <w:rPr>
-                <w:rFonts w:ascii="Times New Roman" w:hAnsi="Times New Roman" w:cs="Times New Roman"/>
-                <w:b/>
-                <w:bCs/>
-                <w:sz w:val="24"/>
-                <w:szCs w:val="24"/>
-              </w:rPr>
-              <w:t>misal</w:t>
-            </w:r>
-            <w:proofErr w:type="spellEnd"/>
-            <w:r>
-              <w:rPr>
-                <w:rFonts w:ascii="Times New Roman" w:hAnsi="Times New Roman" w:cs="Times New Roman"/>
-                <w:b/>
-                <w:bCs/>
-                <w:sz w:val="24"/>
-                <w:szCs w:val="24"/>
-              </w:rPr>
-              <w:t xml:space="preserve"> IEEE explorer, science direct, google scholar, </w:t>
-            </w:r>
-            <w:proofErr w:type="spellStart"/>
-            <w:r>
-              <w:rPr>
-                <w:rFonts w:ascii="Times New Roman" w:hAnsi="Times New Roman" w:cs="Times New Roman"/>
-                <w:b/>
-                <w:bCs/>
-                <w:sz w:val="24"/>
-                <w:szCs w:val="24"/>
-              </w:rPr>
-              <w:t>spinger</w:t>
-            </w:r>
-            <w:proofErr w:type="spellEnd"/>
-            <w:r>
-              <w:rPr>
-                <w:rFonts w:ascii="Times New Roman" w:hAnsi="Times New Roman" w:cs="Times New Roman"/>
-                <w:b/>
-                <w:bCs/>
-                <w:sz w:val="24"/>
-                <w:szCs w:val="24"/>
-              </w:rPr>
-              <w:t xml:space="preserve">, </w:t>
-            </w:r>
-            <w:proofErr w:type="spellStart"/>
-            <w:r>
-              <w:rPr>
-                <w:rFonts w:ascii="Times New Roman" w:hAnsi="Times New Roman" w:cs="Times New Roman"/>
-                <w:b/>
-                <w:bCs/>
-                <w:sz w:val="24"/>
-                <w:szCs w:val="24"/>
-              </w:rPr>
-              <w:t>iop</w:t>
-            </w:r>
-            <w:proofErr w:type="spellEnd"/>
-            <w:r>
-              <w:rPr>
-                <w:rFonts w:ascii="Times New Roman" w:hAnsi="Times New Roman" w:cs="Times New Roman"/>
-                <w:b/>
-                <w:bCs/>
-                <w:sz w:val="24"/>
-                <w:szCs w:val="24"/>
-              </w:rPr>
-              <w:t xml:space="preserve"> publishing)</w:t>
+              <w:t xml:space="preserve">Database </w:t>
             </w:r>
           </w:p>
         </w:tc>
         <w:tc>
           <w:tcPr>
-            <w:tcW w:w="2254" w:type="dxa"/>
+            <w:tcW w:w="2525" w:type="dxa"/>
           </w:tcPr>
           <w:p>
             <w:pPr>
@@ -1348,7 +1431,47 @@
         </w:tc>
         <w:tc>
           <w:tcPr>
-            <w:tcW w:w="2254" w:type="dxa"/>
+            <w:tcW w:w="1417" w:type="dxa"/>
+          </w:tcPr>
+          <w:p>
+            <w:pPr>
+              <w:spacing w:line="276" w:lineRule="auto"/>
+              <w:jc w:val="center"/>
+              <w:rPr>
+                <w:rFonts w:ascii="Times New Roman" w:hAnsi="Times New Roman" w:cs="Times New Roman"/>
+                <w:b/>
+                <w:bCs/>
+                <w:sz w:val="24"/>
+                <w:szCs w:val="24"/>
+              </w:rPr>
+            </w:pPr>
+            <w:r>
+              <w:rPr>
+                <w:rFonts w:ascii="Times New Roman" w:hAnsi="Times New Roman" w:cs="Times New Roman"/>
+                <w:b/>
+                <w:bCs/>
+                <w:sz w:val="24"/>
+                <w:szCs w:val="24"/>
+              </w:rPr>
+              <w:t xml:space="preserve">Filter yang </w:t>
+            </w:r>
+            <w:proofErr w:type="spellStart"/>
+            <w:r>
+              <w:rPr>
+                <w:rFonts w:ascii="Times New Roman" w:hAnsi="Times New Roman" w:cs="Times New Roman"/>
+                <w:b/>
+                <w:bCs/>
+                <w:sz w:val="24"/>
+                <w:szCs w:val="24"/>
+              </w:rPr>
+              <w:t>digunakan</w:t>
+            </w:r>
+            <w:proofErr w:type="spellEnd"/>
+          </w:p>
+        </w:tc>
+        <w:tc>
+          <w:tcPr>
+            <w:tcW w:w="1559" w:type="dxa"/>
           </w:tcPr>
           <w:p>
             <w:pPr>
@@ -1466,7 +1589,7 @@
         </w:tc>
         <w:tc>
           <w:tcPr>
-            <w:tcW w:w="2164" w:type="dxa"/>
+            <w:tcW w:w="1650" w:type="dxa"/>
           </w:tcPr>
           <w:p>
             <w:pPr>
@@ -1574,7 +1697,7 @@
       <w:tr>
         <w:tc>
           <w:tcPr>
-            <w:tcW w:w="1975" w:type="dxa"/>
+            <w:tcW w:w="1586" w:type="dxa"/>
           </w:tcPr>
           <w:p>
             <w:pPr>
@@ -1597,7 +1720,8 @@
         </w:tc>
         <w:tc>
           <w:tcPr>
-            <w:tcW w:w="2254" w:type="dxa"/>
+            <w:tcW w:w="2525" w:type="dxa"/>
+            <w:vAlign w:val="center"/>
           </w:tcPr>
           <w:p>
             <w:pPr>
@@ -1621,7 +1745,33 @@
         </w:tc>
         <w:tc>
           <w:tcPr>
-            <w:tcW w:w="2254" w:type="dxa"/>
+            <w:tcW w:w="1417" w:type="dxa"/>
+            <w:vAlign w:val="center"/>
+          </w:tcPr>
+          <w:p>
+            <w:pPr>
+              <w:spacing w:line="276" w:lineRule="auto"/>
+              <w:jc w:val="center"/>
+              <w:rPr>
+                <w:rFonts w:ascii="Times New Roman" w:hAnsi="Times New Roman" w:cs="Times New Roman"/>
+                <w:sz w:val="24"/>
+                <w:szCs w:val="24"/>
+              </w:rPr>
+            </w:pPr>
+            <w:r>
+              <w:rPr>
+                <w:rFonts w:ascii="Times New Roman" w:hAnsi="Times New Roman" w:cs="Times New Roman"/>
+                <w:sz w:val="24"/>
+                <w:szCs w:val="24"/>
+              </w:rPr>
+              <w:t>-</w:t>
+            </w:r>
+          </w:p>
+        </w:tc>
+        <w:tc>
+          <w:tcPr>
+            <w:tcW w:w="1559" w:type="dxa"/>
+            <w:vAlign w:val="center"/>
           </w:tcPr>
           <w:p>
             <w:pPr>
@@ -1645,7 +1795,8 @@
         </w:tc>
         <w:tc>
           <w:tcPr>
-            <w:tcW w:w="2164" w:type="dxa"/>
+            <w:tcW w:w="1650" w:type="dxa"/>
+            <w:vAlign w:val="center"/>
           </w:tcPr>
           <w:p>
             <w:pPr>
@@ -1786,7 +1937,7 @@
       <w:tr>
         <w:tc>
           <w:tcPr>
-            <w:tcW w:w="1975" w:type="dxa"/>
+            <w:tcW w:w="1586" w:type="dxa"/>
           </w:tcPr>
           <w:p>
             <w:pPr>
@@ -1809,7 +1960,8 @@
         </w:tc>
         <w:tc>
           <w:tcPr>
-            <w:tcW w:w="2254" w:type="dxa"/>
+            <w:tcW w:w="2525" w:type="dxa"/>
+            <w:vAlign w:val="center"/>
           </w:tcPr>
           <w:p>
             <w:pPr>
@@ -1833,7 +1985,33 @@
         </w:tc>
         <w:tc>
           <w:tcPr>
-            <w:tcW w:w="2254" w:type="dxa"/>
+            <w:tcW w:w="1417" w:type="dxa"/>
+            <w:vAlign w:val="center"/>
+          </w:tcPr>
+          <w:p>
+            <w:pPr>
+              <w:spacing w:line="276" w:lineRule="auto"/>
+              <w:jc w:val="center"/>
+              <w:rPr>
+                <w:rFonts w:ascii="Times New Roman" w:hAnsi="Times New Roman" w:cs="Times New Roman"/>
+                <w:sz w:val="24"/>
+                <w:szCs w:val="24"/>
+              </w:rPr>
+            </w:pPr>
+            <w:r>
+              <w:rPr>
+                <w:rFonts w:ascii="Times New Roman" w:hAnsi="Times New Roman" w:cs="Times New Roman"/>
+                <w:sz w:val="24"/>
+                <w:szCs w:val="24"/>
+              </w:rPr>
+              <w:t>-</w:t>
+            </w:r>
+          </w:p>
+        </w:tc>
+        <w:tc>
+          <w:tcPr>
+            <w:tcW w:w="1559" w:type="dxa"/>
+            <w:vAlign w:val="center"/>
           </w:tcPr>
           <w:p>
             <w:pPr>
@@ -1849,7 +2027,8 @@
         </w:tc>
         <w:tc>
           <w:tcPr>
-            <w:tcW w:w="2164" w:type="dxa"/>
+            <w:tcW w:w="1650" w:type="dxa"/>
+            <w:vAlign w:val="center"/>
           </w:tcPr>
           <w:p>
             <w:pPr>
@@ -2031,7 +2210,7 @@
       <w:tr>
         <w:tc>
           <w:tcPr>
-            <w:tcW w:w="1975" w:type="dxa"/>
+            <w:tcW w:w="1586" w:type="dxa"/>
           </w:tcPr>
           <w:p>
             <w:pPr>
@@ -2054,7 +2233,8 @@
         </w:tc>
         <w:tc>
           <w:tcPr>
-            <w:tcW w:w="2254" w:type="dxa"/>
+            <w:tcW w:w="2525" w:type="dxa"/>
+            <w:vAlign w:val="center"/>
           </w:tcPr>
           <w:p>
             <w:pPr>
@@ -2078,7 +2258,33 @@
         </w:tc>
         <w:tc>
           <w:tcPr>
-            <w:tcW w:w="2254" w:type="dxa"/>
+            <w:tcW w:w="1417" w:type="dxa"/>
+            <w:vAlign w:val="center"/>
+          </w:tcPr>
+          <w:p>
+            <w:pPr>
+              <w:spacing w:line="276" w:lineRule="auto"/>
+              <w:jc w:val="center"/>
+              <w:rPr>
+                <w:rFonts w:ascii="Cambria" w:hAnsi="Cambria" w:cs="Times New Roman"/>
+                <w:sz w:val="24"/>
+                <w:szCs w:val="24"/>
+              </w:rPr>
+            </w:pPr>
+            <w:r>
+              <w:rPr>
+                <w:rFonts w:ascii="Cambria" w:hAnsi="Cambria" w:cs="Times New Roman"/>
+                <w:sz w:val="24"/>
+                <w:szCs w:val="24"/>
+              </w:rPr>
+              <w:t>-</w:t>
+            </w:r>
+          </w:p>
+        </w:tc>
+        <w:tc>
+          <w:tcPr>
+            <w:tcW w:w="1559" w:type="dxa"/>
+            <w:vAlign w:val="center"/>
           </w:tcPr>
           <w:p>
             <w:pPr>
@@ -2102,7 +2308,8 @@
         </w:tc>
         <w:tc>
           <w:tcPr>
-            <w:tcW w:w="2164" w:type="dxa"/>
+            <w:tcW w:w="1650" w:type="dxa"/>
+            <w:vAlign w:val="center"/>
           </w:tcPr>
           <w:p>
             <w:pPr>
@@ -2523,14 +2730,27 @@
       <w:r>
         <w:t xml:space="preserve">Gambar </w:t>
       </w:r>
-      <w:fldSimple w:instr=" SEQ Gambar \* ARABIC ">
-        <w:r>
-          <w:rPr>
-            <w:noProof/>
-          </w:rPr>
-          <w:t>1</w:t>
-        </w:r>
-      </w:fldSimple>
+      <w:r>
+        <w:fldChar w:fldCharType="begin"/>
+      </w:r>
+      <w:r>
+        <w:instrText xml:space="preserve"> SEQ Gambar \* ARABIC </w:instrText>
+      </w:r>
+      <w:r>
+        <w:fldChar w:fldCharType="separate"/>
+      </w:r>
+      <w:r>
+        <w:rPr>
+          <w:noProof/>
+        </w:rPr>
+        <w:t>1</w:t>
+      </w:r>
+      <w:r>
+        <w:rPr>
+          <w:noProof/>
+        </w:rPr>
+        <w:fldChar w:fldCharType="end"/>
+      </w:r>
       <w:r>
         <w:t xml:space="preserve"> </w:t>
       </w:r>
@@ -9425,63 +9645,23 @@
           <w:sz w:val="24"/>
           <w:szCs w:val="24"/>
         </w:rPr>
-        <w:t xml:space="preserve"> AR-Pos1, </w:t>
-      </w:r>
-      <w:r>
-        <w:rPr>
-          <w:rFonts w:ascii="Times New Roman" w:hAnsi="Times New Roman" w:cs="Times New Roman"/>
-          <w:sz w:val="24"/>
-          <w:szCs w:val="24"/>
-        </w:rPr>
-        <w:t>AR-Pos</w:t>
-      </w:r>
-      <w:r>
-        <w:rPr>
-          <w:rFonts w:ascii="Times New Roman" w:hAnsi="Times New Roman" w:cs="Times New Roman"/>
-          <w:sz w:val="24"/>
-          <w:szCs w:val="24"/>
-        </w:rPr>
-        <w:t xml:space="preserve">2, </w:t>
-      </w:r>
-      <w:r>
-        <w:rPr>
-          <w:rFonts w:ascii="Times New Roman" w:hAnsi="Times New Roman" w:cs="Times New Roman"/>
-          <w:sz w:val="24"/>
-          <w:szCs w:val="24"/>
-        </w:rPr>
-        <w:t>AR-Pos</w:t>
-      </w:r>
-      <w:r>
-        <w:rPr>
-          <w:rFonts w:ascii="Times New Roman" w:hAnsi="Times New Roman" w:cs="Times New Roman"/>
-          <w:sz w:val="24"/>
-          <w:szCs w:val="24"/>
-        </w:rPr>
-        <w:t>3, dan</w:t>
-      </w:r>
-      <w:r>
-        <w:rPr>
-          <w:rFonts w:ascii="Times New Roman" w:hAnsi="Times New Roman" w:cs="Times New Roman"/>
-          <w:sz w:val="24"/>
-          <w:szCs w:val="24"/>
-        </w:rPr>
-        <w:t xml:space="preserve"> </w:t>
-      </w:r>
-      <w:r>
-        <w:rPr>
-          <w:rFonts w:ascii="Times New Roman" w:hAnsi="Times New Roman" w:cs="Times New Roman"/>
-          <w:sz w:val="24"/>
-          <w:szCs w:val="24"/>
-        </w:rPr>
-        <w:t>AR-Pos</w:t>
-      </w:r>
-      <w:r>
-        <w:rPr>
-          <w:rFonts w:ascii="Times New Roman" w:hAnsi="Times New Roman" w:cs="Times New Roman"/>
-          <w:sz w:val="24"/>
-          <w:szCs w:val="24"/>
-        </w:rPr>
-        <w:t>4</w:t>
+        <w:t xml:space="preserve"> AR-Pos1, AR-Pos2, AR-Pos3, dan</w:t>
+      </w:r>
+      <w:r>
+        <w:rPr>
+          <w:rFonts w:ascii="Times New Roman" w:hAnsi="Times New Roman" w:cs="Times New Roman"/>
+          <w:sz w:val="24"/>
+          <w:szCs w:val="24"/>
+        </w:rPr>
+        <w:t xml:space="preserve"> </w:t>
+      </w:r>
+      <w:r>
+        <w:rPr>
+          <w:rFonts w:ascii="Times New Roman" w:hAnsi="Times New Roman" w:cs="Times New Roman"/>
+          <w:sz w:val="24"/>
+          <w:szCs w:val="24"/>
+        </w:rPr>
+        <w:t>AR-Pos4</w:t>
       </w:r>
       <w:r>
         <w:rPr>
@@ -10098,60 +10278,42 @@
         </w:rPr>
         <w:t xml:space="preserve"> </w:t>
       </w:r>
-      <w:r>
-        <w:rPr>
-          <w:rFonts w:ascii="Times New Roman" w:hAnsi="Times New Roman" w:cs="Times New Roman"/>
-          <w:sz w:val="24"/>
-          <w:szCs w:val="24"/>
-        </w:rPr>
-        <w:t xml:space="preserve">motor </w:t>
-      </w:r>
-      <w:proofErr w:type="spellStart"/>
-      <w:r>
-        <w:rPr>
-          <w:rFonts w:ascii="Times New Roman" w:hAnsi="Times New Roman" w:cs="Times New Roman"/>
-          <w:sz w:val="24"/>
-          <w:szCs w:val="24"/>
-        </w:rPr>
-        <w:t>imagenery</w:t>
-      </w:r>
-      <w:proofErr w:type="spellEnd"/>
-      <w:r>
-        <w:rPr>
-          <w:rFonts w:ascii="Times New Roman" w:hAnsi="Times New Roman" w:cs="Times New Roman"/>
-          <w:sz w:val="24"/>
-          <w:szCs w:val="24"/>
-        </w:rPr>
-        <w:t xml:space="preserve"> </w:t>
-      </w:r>
-      <w:proofErr w:type="spellStart"/>
-      <w:r>
-        <w:rPr>
-          <w:rFonts w:ascii="Times New Roman" w:hAnsi="Times New Roman" w:cs="Times New Roman"/>
-          <w:sz w:val="24"/>
-          <w:szCs w:val="24"/>
-        </w:rPr>
-        <w:t>atau</w:t>
-      </w:r>
-      <w:proofErr w:type="spellEnd"/>
-      <w:r>
-        <w:rPr>
-          <w:rFonts w:ascii="Times New Roman" w:hAnsi="Times New Roman" w:cs="Times New Roman"/>
-          <w:sz w:val="24"/>
-          <w:szCs w:val="24"/>
-        </w:rPr>
-        <w:t xml:space="preserve"> </w:t>
-      </w:r>
-      <w:proofErr w:type="spellStart"/>
-      <w:r>
-        <w:rPr>
-          <w:rFonts w:ascii="Times New Roman" w:hAnsi="Times New Roman" w:cs="Times New Roman"/>
-          <w:sz w:val="24"/>
-          <w:szCs w:val="24"/>
-        </w:rPr>
-        <w:t>rileks</w:t>
-      </w:r>
-      <w:proofErr w:type="spellEnd"/>
+      <w:proofErr w:type="spellStart"/>
+      <w:r>
+        <w:rPr>
+          <w:rFonts w:ascii="Times New Roman" w:hAnsi="Times New Roman" w:cs="Times New Roman"/>
+          <w:sz w:val="24"/>
+          <w:szCs w:val="24"/>
+        </w:rPr>
+        <w:t>imaginasi</w:t>
+      </w:r>
+      <w:proofErr w:type="spellEnd"/>
+      <w:r>
+        <w:rPr>
+          <w:rFonts w:ascii="Times New Roman" w:hAnsi="Times New Roman" w:cs="Times New Roman"/>
+          <w:sz w:val="24"/>
+          <w:szCs w:val="24"/>
+        </w:rPr>
+        <w:t xml:space="preserve"> </w:t>
+      </w:r>
+      <w:proofErr w:type="spellStart"/>
+      <w:r>
+        <w:rPr>
+          <w:rFonts w:ascii="Times New Roman" w:hAnsi="Times New Roman" w:cs="Times New Roman"/>
+          <w:sz w:val="24"/>
+          <w:szCs w:val="24"/>
+        </w:rPr>
+        <w:t>bergerak</w:t>
+      </w:r>
+      <w:proofErr w:type="spellEnd"/>
+      <w:r>
+        <w:rPr>
+          <w:rFonts w:ascii="Times New Roman" w:hAnsi="Times New Roman" w:cs="Times New Roman"/>
+          <w:sz w:val="24"/>
+          <w:szCs w:val="24"/>
+        </w:rPr>
+        <w:t xml:space="preserve"> dan diam</w:t>
+      </w:r>
       <w:r>
         <w:rPr>
           <w:rFonts w:ascii="Times New Roman" w:hAnsi="Times New Roman" w:cs="Times New Roman"/>
@@ -33889,6 +34051,14 @@
         </w:rPr>
         <w:t>pendekata</w:t>
       </w:r>
+      <w:r>
+        <w:rPr>
+          <w:rFonts w:ascii="Times New Roman" w:hAnsi="Times New Roman" w:cs="Times New Roman"/>
+          <w:sz w:val="24"/>
+          <w:szCs w:val="24"/>
+        </w:rPr>
+        <w:t>n</w:t>
+      </w:r>
       <w:proofErr w:type="spellEnd"/>
       <w:r>
         <w:rPr>
@@ -44816,32 +44986,16 @@
           <w:sz w:val="24"/>
           <w:szCs w:val="24"/>
         </w:rPr>
-        <w:t xml:space="preserve"> S2</w:t>
-      </w:r>
-      <w:r>
-        <w:rPr>
-          <w:rFonts w:ascii="Times New Roman" w:hAnsi="Times New Roman" w:cs="Times New Roman"/>
-          <w:sz w:val="24"/>
-          <w:szCs w:val="24"/>
-        </w:rPr>
-        <w:t>2</w:t>
-      </w:r>
-      <w:r>
-        <w:rPr>
-          <w:rFonts w:ascii="Times New Roman" w:hAnsi="Times New Roman" w:cs="Times New Roman"/>
-          <w:sz w:val="24"/>
-          <w:szCs w:val="24"/>
-        </w:rPr>
-        <w:t xml:space="preserve"> m</w:t>
-      </w:r>
-      <w:proofErr w:type="spellStart"/>
-      <w:r>
-        <w:rPr>
-          <w:rFonts w:ascii="Times New Roman" w:hAnsi="Times New Roman" w:cs="Times New Roman"/>
-          <w:sz w:val="24"/>
-          <w:szCs w:val="24"/>
-        </w:rPr>
-        <w:t>enghasilkan</w:t>
+        <w:t xml:space="preserve"> S22 </w:t>
+      </w:r>
+      <w:proofErr w:type="spellStart"/>
+      <w:r>
+        <w:rPr>
+          <w:rFonts w:ascii="Times New Roman" w:hAnsi="Times New Roman" w:cs="Times New Roman"/>
+          <w:sz w:val="24"/>
+          <w:szCs w:val="24"/>
+        </w:rPr>
+        <w:t>menghasilkan</w:t>
       </w:r>
       <w:proofErr w:type="spellEnd"/>
       <w:r>
@@ -44886,23 +45040,7 @@
           <w:sz w:val="24"/>
           <w:szCs w:val="24"/>
         </w:rPr>
-        <w:t xml:space="preserve"> 8</w:t>
-      </w:r>
-      <w:r>
-        <w:rPr>
-          <w:rFonts w:ascii="Times New Roman" w:hAnsi="Times New Roman" w:cs="Times New Roman"/>
-          <w:sz w:val="24"/>
-          <w:szCs w:val="24"/>
-        </w:rPr>
-        <w:t>4.6</w:t>
-      </w:r>
-      <w:r>
-        <w:rPr>
-          <w:rFonts w:ascii="Times New Roman" w:hAnsi="Times New Roman" w:cs="Times New Roman"/>
-          <w:sz w:val="24"/>
-          <w:szCs w:val="24"/>
-        </w:rPr>
-        <w:t xml:space="preserve">%, </w:t>
+        <w:t xml:space="preserve"> 84.6%, </w:t>
       </w:r>
       <w:proofErr w:type="spellStart"/>
       <w:r>
@@ -44938,23 +45076,7 @@
           <w:sz w:val="24"/>
           <w:szCs w:val="24"/>
         </w:rPr>
-        <w:t xml:space="preserve"> 8</w:t>
-      </w:r>
-      <w:r>
-        <w:rPr>
-          <w:rFonts w:ascii="Times New Roman" w:hAnsi="Times New Roman" w:cs="Times New Roman"/>
-          <w:sz w:val="24"/>
-          <w:szCs w:val="24"/>
-        </w:rPr>
-        <w:t>2.3</w:t>
-      </w:r>
-      <w:r>
-        <w:rPr>
-          <w:rFonts w:ascii="Times New Roman" w:hAnsi="Times New Roman" w:cs="Times New Roman"/>
-          <w:sz w:val="24"/>
-          <w:szCs w:val="24"/>
-        </w:rPr>
-        <w:t xml:space="preserve">%, dan </w:t>
+        <w:t xml:space="preserve"> 82.3%, dan </w:t>
       </w:r>
       <w:proofErr w:type="spellStart"/>
       <w:r>
@@ -45008,23 +45130,7 @@
           <w:sz w:val="24"/>
           <w:szCs w:val="24"/>
         </w:rPr>
-        <w:t xml:space="preserve"> </w:t>
-      </w:r>
-      <w:r>
-        <w:rPr>
-          <w:rFonts w:ascii="Times New Roman" w:hAnsi="Times New Roman" w:cs="Times New Roman"/>
-          <w:sz w:val="24"/>
-          <w:szCs w:val="24"/>
-        </w:rPr>
-        <w:t>86.9</w:t>
-      </w:r>
-      <w:r>
-        <w:rPr>
-          <w:rFonts w:ascii="Times New Roman" w:hAnsi="Times New Roman" w:cs="Times New Roman"/>
-          <w:sz w:val="24"/>
-          <w:szCs w:val="24"/>
-        </w:rPr>
-        <w:t>%.</w:t>
+        <w:t xml:space="preserve"> 86.9%.</w:t>
       </w:r>
     </w:p>
     <w:p>

</xml_diff>